<commit_message>
Added some picture and Finished Rapport
</commit_message>
<xml_diff>
--- a/rapport.docx
+++ b/rapport.docx
@@ -7,12 +7,7 @@
         <w:pStyle w:val="Title"/>
       </w:pPr>
       <w:r>
-        <w:t>Fast and exact geod</w:t>
-      </w:r>
-      <w:bookmarkStart w:id="0" w:name="_GoBack"/>
-      <w:bookmarkEnd w:id="0"/>
-      <w:r>
-        <w:t>esic distance on triangular mesh</w:t>
+        <w:t>Fast and exact geodesic distance on triangular mesh</w:t>
       </w:r>
     </w:p>
     <w:p>
@@ -78,18 +73,644 @@
     </w:p>
     <w:p>
       <w:r>
-        <w:t xml:space="preserve">Larger versions of the images, as well as example of the </w:t>
-      </w:r>
-      <w:r>
-        <w:t>results</w:t>
-      </w:r>
-      <w:r>
-        <w:t xml:space="preserve"> are available at</w:t>
+        <w:t>Larger versions of the images, as well as example</w:t>
+      </w:r>
+      <w:r>
+        <w:t>s</w:t>
       </w:r>
       <w:r>
         <w:t xml:space="preserve"> </w:t>
       </w:r>
+      <w:r>
+        <w:t>are available at</w:t>
+      </w:r>
+      <w:r>
+        <w:t xml:space="preserve"> </w:t>
+      </w:r>
       <w:hyperlink r:id="rId8" w:history="1">
+        <w:r>
+          <w:rPr>
+            <w:rStyle w:val="Hyperlink"/>
+          </w:rPr>
+          <w:t>http:/</w:t>
+        </w:r>
+        <w:r>
+          <w:rPr>
+            <w:rStyle w:val="Hyperlink"/>
+          </w:rPr>
+          <w:t>/</w:t>
+        </w:r>
+        <w:r>
+          <w:rPr>
+            <w:rStyle w:val="Hyperlink"/>
+          </w:rPr>
+          <w:t>bit.ly/YcUY4g</w:t>
+        </w:r>
+      </w:hyperlink>
+    </w:p>
+    <w:p>
+      <w:r>
+        <w:t xml:space="preserve">The best way to test the algorithm is to clone the </w:t>
+      </w:r>
+      <w:proofErr w:type="spellStart"/>
+      <w:r>
+        <w:t>src</w:t>
+      </w:r>
+      <w:proofErr w:type="spellEnd"/>
+      <w:r>
+        <w:t xml:space="preserve"> directory, </w:t>
+      </w:r>
+      <w:r>
+        <w:t xml:space="preserve">choose the OFF file on which to compute the distance field in </w:t>
+      </w:r>
+      <w:proofErr w:type="spellStart"/>
+      <w:r>
+        <w:t>MeshViewer</w:t>
+      </w:r>
+      <w:proofErr w:type="spellEnd"/>
+      <w:r>
+        <w:t xml:space="preserve"> and run. P</w:t>
+      </w:r>
+      <w:r>
+        <w:t>ress ‘s’ to then subdivide the mesh.</w:t>
+      </w:r>
+      <w:r>
+        <w:t xml:space="preserve"> Blue is closer to source and red is farther. However, the colour is function is not linear, and small variations are introduced in order to better perceive </w:t>
+      </w:r>
+      <w:proofErr w:type="spellStart"/>
+      <w:r>
+        <w:t>isolines</w:t>
+      </w:r>
+      <w:proofErr w:type="spellEnd"/>
+      <w:r>
+        <w:t>.</w:t>
+      </w:r>
+    </w:p>
+    <w:p>
+      <w:pPr>
+        <w:pStyle w:val="Heading1"/>
+      </w:pPr>
+      <w:r>
+        <w:t>Motivation</w:t>
+      </w:r>
+    </w:p>
+    <w:p>
+      <w:r>
+        <w:t xml:space="preserve">Given a 3D mesh, one could want to be able to compute distance on the mesh. </w:t>
+      </w:r>
+      <w:r>
+        <w:t>One simple application for this algorithm would be to colour the mesh according to the distance to a certain point.</w:t>
+      </w:r>
+      <w:r>
+        <w:t xml:space="preserve"> </w:t>
+      </w:r>
+    </w:p>
+    <w:p>
+      <w:pPr>
+        <w:pStyle w:val="Heading2"/>
+      </w:pPr>
+      <w:r>
+        <w:t>Existing method</w:t>
+      </w:r>
+      <w:r>
+        <w:t>s</w:t>
+      </w:r>
+      <w:r>
+        <w:t xml:space="preserve"> and limitations</w:t>
+      </w:r>
+    </w:p>
+    <w:p>
+      <w:r>
+        <w:t xml:space="preserve">We could easily approximate </w:t>
+      </w:r>
+      <w:r>
+        <w:t xml:space="preserve">the </w:t>
+      </w:r>
+      <w:r>
+        <w:t xml:space="preserve">distance between two points by limiting ourselves to </w:t>
+      </w:r>
+      <w:r>
+        <w:t xml:space="preserve">following its </w:t>
+      </w:r>
+      <w:r>
+        <w:t>edges</w:t>
+      </w:r>
+      <w:r>
+        <w:t xml:space="preserve">, using </w:t>
+      </w:r>
+      <w:proofErr w:type="spellStart"/>
+      <w:r>
+        <w:t>Dijks</w:t>
+      </w:r>
+      <w:r>
+        <w:t>tra</w:t>
+      </w:r>
+      <w:proofErr w:type="spellEnd"/>
+      <w:r>
+        <w:t xml:space="preserve"> algorithm</w:t>
+      </w:r>
+      <w:r>
+        <w:t xml:space="preserve">. </w:t>
+      </w:r>
+      <w:r>
+        <w:t>T</w:t>
+      </w:r>
+      <w:r>
+        <w:t xml:space="preserve">he shortest path between two given points would </w:t>
+      </w:r>
+      <w:r>
+        <w:t xml:space="preserve">then </w:t>
+      </w:r>
+      <w:r>
+        <w:t>ma</w:t>
+      </w:r>
+      <w:r>
+        <w:t>inly consist of a walk along the</w:t>
+      </w:r>
+      <w:r>
+        <w:t xml:space="preserve"> edge</w:t>
+      </w:r>
+      <w:r>
+        <w:t>s</w:t>
+      </w:r>
+      <w:r>
+        <w:t xml:space="preserve"> of the mesh. This approximation might hold for graph</w:t>
+      </w:r>
+      <w:r>
+        <w:t>s</w:t>
+      </w:r>
+      <w:r>
+        <w:t xml:space="preserve"> that are sufficiently tight and regular, but the error </w:t>
+      </w:r>
+      <w:r>
+        <w:t>on the results obtained with this method can be</w:t>
+      </w:r>
+      <w:r>
+        <w:t xml:space="preserve"> arbitrary high if the mesh or the points are </w:t>
+      </w:r>
+      <w:r>
+        <w:t>not well</w:t>
+      </w:r>
+      <w:r>
+        <w:t xml:space="preserve"> chosen.</w:t>
+      </w:r>
+    </w:p>
+    <w:p>
+      <w:pPr>
+        <w:pStyle w:val="Heading2"/>
+      </w:pPr>
+      <w:r>
+        <w:rPr>
+          <w:noProof/>
+          <w:lang w:val="en-US"/>
+        </w:rPr>
+        <w:drawing>
+          <wp:anchor distT="0" distB="0" distL="114300" distR="114300" simplePos="0" relativeHeight="251659264" behindDoc="0" locked="0" layoutInCell="1" allowOverlap="1" wp14:anchorId="0164E904" wp14:editId="162ADE1B">
+            <wp:simplePos x="0" y="0"/>
+            <wp:positionH relativeFrom="column">
+              <wp:posOffset>2857500</wp:posOffset>
+            </wp:positionH>
+            <wp:positionV relativeFrom="paragraph">
+              <wp:posOffset>63500</wp:posOffset>
+            </wp:positionV>
+            <wp:extent cx="3202305" cy="2555240"/>
+            <wp:effectExtent l="0" t="0" r="0" b="10160"/>
+            <wp:wrapTight wrapText="bothSides">
+              <wp:wrapPolygon edited="0">
+                <wp:start x="0" y="0"/>
+                <wp:lineTo x="0" y="21471"/>
+                <wp:lineTo x="21416" y="21471"/>
+                <wp:lineTo x="21416" y="0"/>
+                <wp:lineTo x="0" y="0"/>
+              </wp:wrapPolygon>
+            </wp:wrapTight>
+            <wp:docPr id="2" name="Picture 2" descr="Macintosh HD:Users:jean:Dropbox:1_CURRENT:INF555:INF555_Project:Pictures:Examples:triceratop.tiff"/>
+            <wp:cNvGraphicFramePr>
+              <a:graphicFrameLocks xmlns:a="http://schemas.openxmlformats.org/drawingml/2006/main" noChangeAspect="1"/>
+            </wp:cNvGraphicFramePr>
+            <a:graphic xmlns:a="http://schemas.openxmlformats.org/drawingml/2006/main">
+              <a:graphicData uri="http://schemas.openxmlformats.org/drawingml/2006/picture">
+                <pic:pic xmlns:pic="http://schemas.openxmlformats.org/drawingml/2006/picture">
+                  <pic:nvPicPr>
+                    <pic:cNvPr id="0" name="Picture 2" descr="Macintosh HD:Users:jean:Dropbox:1_CURRENT:INF555:INF555_Project:Pictures:Examples:triceratop.tiff"/>
+                    <pic:cNvPicPr>
+                      <a:picLocks noChangeAspect="1" noChangeArrowheads="1"/>
+                    </pic:cNvPicPr>
+                  </pic:nvPicPr>
+                  <pic:blipFill>
+                    <a:blip r:embed="rId9">
+                      <a:extLst>
+                        <a:ext uri="{28A0092B-C50C-407E-A947-70E740481C1C}">
+                          <a14:useLocalDpi xmlns:a14="http://schemas.microsoft.com/office/drawing/2010/main" val="0"/>
+                        </a:ext>
+                      </a:extLst>
+                    </a:blip>
+                    <a:srcRect/>
+                    <a:stretch>
+                      <a:fillRect/>
+                    </a:stretch>
+                  </pic:blipFill>
+                  <pic:spPr bwMode="auto">
+                    <a:xfrm>
+                      <a:off x="0" y="0"/>
+                      <a:ext cx="3202305" cy="2555240"/>
+                    </a:xfrm>
+                    <a:prstGeom prst="rect">
+                      <a:avLst/>
+                    </a:prstGeom>
+                    <a:noFill/>
+                    <a:ln>
+                      <a:noFill/>
+                    </a:ln>
+                  </pic:spPr>
+                </pic:pic>
+              </a:graphicData>
+            </a:graphic>
+            <wp14:sizeRelH relativeFrom="page">
+              <wp14:pctWidth>0</wp14:pctWidth>
+            </wp14:sizeRelH>
+            <wp14:sizeRelV relativeFrom="page">
+              <wp14:pctHeight>0</wp14:pctHeight>
+            </wp14:sizeRelV>
+          </wp:anchor>
+        </w:drawing>
+      </w:r>
+      <w:r>
+        <w:t>Exact computation of geodesic distance</w:t>
+      </w:r>
+    </w:p>
+    <w:p>
+      <w:r>
+        <w:t xml:space="preserve">Even if </w:t>
+      </w:r>
+      <w:proofErr w:type="spellStart"/>
+      <w:r>
+        <w:t>D</w:t>
+      </w:r>
+      <w:r>
+        <w:t>i</w:t>
+      </w:r>
+      <w:r>
+        <w:t>jks</w:t>
+      </w:r>
+      <w:r>
+        <w:t>tra’s</w:t>
+      </w:r>
+      <w:proofErr w:type="spellEnd"/>
+      <w:r>
+        <w:t xml:space="preserve"> method is not adapted to the problem we are trying to tackle, w</w:t>
+      </w:r>
+      <w:r>
+        <w:t>e can use the same paradigm to compute the exact geodesic dist</w:t>
+      </w:r>
+      <w:r>
+        <w:t>ance</w:t>
+      </w:r>
+      <w:r>
+        <w:t>: propagating information step by step, keeping at any given point in time the optimal information, and stopping when there is no information left to propagate.</w:t>
+      </w:r>
+    </w:p>
+    <w:p>
+      <w:r>
+        <w:t xml:space="preserve">In this case, the information is a “window” on </w:t>
+      </w:r>
+      <w:r>
+        <w:t>an edge h. This window</w:t>
+      </w:r>
+      <w:r>
+        <w:t xml:space="preserve"> describes a way of reaching a subset of h from a point S called the source or the pseudo-source.</w:t>
+      </w:r>
+      <w:r>
+        <w:t xml:space="preserve"> Furthermore, the window can be reached from S using only straight lines in the planar unfolding</w:t>
+      </w:r>
+      <w:r>
+        <w:t xml:space="preserve"> of the faces that lie between S</w:t>
+      </w:r>
+      <w:r>
+        <w:t xml:space="preserve"> and the edge.</w:t>
+      </w:r>
+      <w:r>
+        <w:t xml:space="preserve"> </w:t>
+      </w:r>
+      <w:r>
+        <w:t>On one window, the distance to point S on the mesh is completely known, and if we know the distance from S to the starting point, we can derive the distance field over the window through S.</w:t>
+      </w:r>
+    </w:p>
+    <w:p>
+      <w:r>
+        <w:t xml:space="preserve">In a </w:t>
+      </w:r>
+      <w:proofErr w:type="spellStart"/>
+      <w:r>
+        <w:t>D</w:t>
+      </w:r>
+      <w:r>
+        <w:t>i</w:t>
+      </w:r>
+      <w:r>
+        <w:t>j</w:t>
+      </w:r>
+      <w:r>
+        <w:t>kstra</w:t>
+      </w:r>
+      <w:proofErr w:type="spellEnd"/>
+      <w:r>
+        <w:t xml:space="preserve">-like manner, we would now like to propagate this information to edges that are across </w:t>
+      </w:r>
+      <w:r>
+        <w:t>a new adjacent</w:t>
+      </w:r>
+      <w:r>
+        <w:t xml:space="preserve"> face.</w:t>
+      </w:r>
+      <w:r>
+        <w:t xml:space="preserve"> </w:t>
+      </w:r>
+      <w:r>
+        <w:t xml:space="preserve">We can do this </w:t>
+      </w:r>
+      <w:r>
+        <w:t>by adding the new face to the planar unfolding, then drawing straight lines from S through the window. This will define a certain number of new windows on which the distance field through S is known.</w:t>
+      </w:r>
+    </w:p>
+    <w:p>
+      <w:r>
+        <w:t xml:space="preserve">However, the new windows might intersect with existing windows that were already here. We then need to </w:t>
+      </w:r>
+      <w:r>
+        <w:t>merge the existing windows and the new window so as to keep only the minimum distance to the starting point.</w:t>
+      </w:r>
+      <w:r>
+        <w:t xml:space="preserve"> We can then carry on propagating the resulting new windows.</w:t>
+      </w:r>
+    </w:p>
+    <w:p>
+      <w:r>
+        <w:t>We will continue this propagation-merge loop until no more windows are left to propagate. Barring any unreachable points, the distance field should then be known over the entire mesh.</w:t>
+      </w:r>
+    </w:p>
+    <w:p>
+      <w:r>
+        <w:t xml:space="preserve">If the method is pretty simple in theory, there are a few problems that </w:t>
+      </w:r>
+      <w:r>
+        <w:t>arise</w:t>
+      </w:r>
+      <w:r>
+        <w:t xml:space="preserve"> on edge cases. Propagating the windows is done according to a set of rules described in the </w:t>
+      </w:r>
+      <w:r>
+        <w:t>article, which</w:t>
+      </w:r>
+      <w:r>
+        <w:t xml:space="preserve"> we will explain in the second part. Merging was more loosely described, and we derived our own algorithm that did a correct, albeit not really </w:t>
+      </w:r>
+      <w:r>
+        <w:t>computationally</w:t>
+      </w:r>
+      <w:r>
+        <w:t xml:space="preserve"> efficient job.</w:t>
+      </w:r>
+    </w:p>
+    <w:p>
+      <w:pPr>
+        <w:pStyle w:val="Heading1"/>
+      </w:pPr>
+      <w:r>
+        <w:t>Our Implementation</w:t>
+      </w:r>
+    </w:p>
+    <w:p>
+      <w:pPr>
+        <w:pStyle w:val="Heading2"/>
+      </w:pPr>
+      <w:r>
+        <w:t>Main Objective</w:t>
+      </w:r>
+    </w:p>
+    <w:p>
+      <w:r>
+        <w:lastRenderedPageBreak/>
+        <w:t xml:space="preserve">Even if the implementation of the algorithm described in the paper provided is a goal in itself, we wanted to go a little further by </w:t>
+      </w:r>
+      <w:r>
+        <w:t>providing a nice way to visualize the information we computed</w:t>
+      </w:r>
+      <w:r>
+        <w:t>.</w:t>
+      </w:r>
+      <w:r>
+        <w:t xml:space="preserve"> </w:t>
+      </w:r>
+      <w:r>
+        <w:t>This information is represented using colo</w:t>
+      </w:r>
+      <w:r>
+        <w:t>u</w:t>
+      </w:r>
+      <w:r>
+        <w:t xml:space="preserve">rs on the </w:t>
+      </w:r>
+      <w:r>
+        <w:t>mesh</w:t>
+      </w:r>
+      <w:r>
+        <w:t xml:space="preserve">. We take advantage of the exact nature of the algorithm using subdivision to represent the information on a much more detailed level that what could be achieved with an approximate </w:t>
+      </w:r>
+      <w:proofErr w:type="spellStart"/>
+      <w:r>
+        <w:t>Djikstra</w:t>
+      </w:r>
+      <w:proofErr w:type="spellEnd"/>
+      <w:r>
+        <w:t xml:space="preserve"> algorithm on the initial mesh.</w:t>
+      </w:r>
+    </w:p>
+    <w:p>
+      <w:pPr>
+        <w:pStyle w:val="Heading2"/>
+      </w:pPr>
+      <w:r>
+        <w:t>Data Structure</w:t>
+      </w:r>
+    </w:p>
+    <w:p>
+      <w:r>
+        <w:t xml:space="preserve">We chose to use the </w:t>
+      </w:r>
+      <w:proofErr w:type="spellStart"/>
+      <w:r>
+        <w:t>halfedge</w:t>
+      </w:r>
+      <w:proofErr w:type="spellEnd"/>
+      <w:r>
+        <w:t xml:space="preserve"> representation of graphs. This allows us to </w:t>
+      </w:r>
+      <w:r>
+        <w:t xml:space="preserve">achieve balance between the size of the object we’re manipulating and the ease with which we can </w:t>
+      </w:r>
+      <w:r>
+        <w:t>go through</w:t>
+      </w:r>
+      <w:r>
+        <w:t xml:space="preserve"> the graph.</w:t>
+      </w:r>
+    </w:p>
+    <w:p>
+      <w:r>
+        <w:t>The only extensive custom dat</w:t>
+      </w:r>
+      <w:r>
+        <w:t>a structure we’re implementing is</w:t>
+      </w:r>
+      <w:r>
+        <w:t xml:space="preserve"> the window we described in the first paragraph. A window is an object that can locally describe the distance field, and possesses method to be able to propagate itself along neighbouring edges.</w:t>
+      </w:r>
+    </w:p>
+    <w:p>
+      <w:pPr>
+        <w:pStyle w:val="Heading2"/>
+      </w:pPr>
+      <w:r>
+        <w:t>Propagation</w:t>
+      </w:r>
+    </w:p>
+    <w:p>
+      <w:r>
+        <w:t>Given a window, we first need to be able to propagate it along the neighbouring edge</w:t>
+      </w:r>
+      <w:r>
+        <w:t>s</w:t>
+      </w:r>
+      <w:r>
+        <w:t xml:space="preserve">. </w:t>
+      </w:r>
+      <w:r>
+        <w:t>We identified 6 main cases and a few sub-cases leading to different results.</w:t>
+      </w:r>
+    </w:p>
+    <w:p>
+      <w:r>
+        <w:t>In order to distinguish between those cases, we will introduce a few notations. Given a window (B0, B1) on an edge h</w:t>
+      </w:r>
+      <w:r>
+        <w:t>, we call P0 and P1 the extremities of h</w:t>
+      </w:r>
+      <w:r>
+        <w:t xml:space="preserve">, </w:t>
+      </w:r>
+      <w:r>
+        <w:t xml:space="preserve">P2 the last vertex of the face </w:t>
+      </w:r>
+      <w:r>
+        <w:t xml:space="preserve">and S </w:t>
+      </w:r>
+      <w:r>
+        <w:t>the source associated to the window. W</w:t>
+      </w:r>
+      <w:r>
+        <w:t xml:space="preserve">e can </w:t>
+      </w:r>
+      <w:r>
+        <w:t xml:space="preserve">then </w:t>
+      </w:r>
+      <w:r>
+        <w:t xml:space="preserve">identify </w:t>
+      </w:r>
+      <w:r>
+        <w:t>4 noticeable points at</w:t>
+      </w:r>
+      <w:r>
+        <w:t xml:space="preserve"> the inters</w:t>
+      </w:r>
+      <w:r>
+        <w:t xml:space="preserve">ection between 4 pairs on lines: </w:t>
+      </w:r>
+      <w:proofErr w:type="gramStart"/>
+      <w:r>
+        <w:t>M0(</w:t>
+      </w:r>
+      <w:proofErr w:type="gramEnd"/>
+      <w:r>
+        <w:t>S-B0, P0-P</w:t>
+      </w:r>
+      <w:r>
+        <w:t>2</w:t>
+      </w:r>
+      <w:r>
+        <w:t>), M1(S-B1, P0-P2), M2(S-B0, P1-P</w:t>
+      </w:r>
+      <w:r>
+        <w:t>2</w:t>
+      </w:r>
+      <w:r>
+        <w:t>) and M3(S-B1, P1-P</w:t>
+      </w:r>
+      <w:r>
+        <w:t>2</w:t>
+      </w:r>
+      <w:r>
+        <w:t>).</w:t>
+      </w:r>
+      <w:r>
+        <w:t xml:space="preserve"> </w:t>
+      </w:r>
+    </w:p>
+    <w:p>
+      <w:r>
+        <w:t xml:space="preserve">We then define </w:t>
+      </w:r>
+      <w:r>
+        <w:t>one of those intersection</w:t>
+      </w:r>
+      <w:r>
+        <w:t xml:space="preserve"> point</w:t>
+      </w:r>
+      <w:r>
+        <w:t>s</w:t>
+      </w:r>
+      <w:r>
+        <w:t xml:space="preserve"> as </w:t>
+      </w:r>
+      <w:r>
+        <w:rPr>
+          <w:i/>
+        </w:rPr>
+        <w:t>valid</w:t>
+      </w:r>
+      <w:r>
+        <w:t xml:space="preserve"> if </w:t>
+      </w:r>
+      <w:r>
+        <w:t>it lies</w:t>
+      </w:r>
+      <w:r>
+        <w:t xml:space="preserve"> on one on the triangle edge. </w:t>
+      </w:r>
+      <w:r>
+        <w:t xml:space="preserve">Knowing which point is valid and which is not allows </w:t>
+      </w:r>
+      <w:r>
+        <w:t xml:space="preserve">us </w:t>
+      </w:r>
+      <w:r>
+        <w:t xml:space="preserve">to distinguish between the various </w:t>
+      </w:r>
+      <w:proofErr w:type="gramStart"/>
+      <w:r>
+        <w:t>case</w:t>
+      </w:r>
+      <w:proofErr w:type="gramEnd"/>
+      <w:r>
+        <w:t xml:space="preserve"> we have to consider</w:t>
+      </w:r>
+      <w:r>
+        <w:t xml:space="preserve"> (except case 0, which has to be tested first because otherwise considering intersection points makes no sense).</w:t>
+      </w:r>
+      <w:r>
+        <w:t xml:space="preserve"> A drawing explaining each case is available at </w:t>
+      </w:r>
+      <w:hyperlink r:id="rId10" w:history="1">
         <w:r>
           <w:rPr>
             <w:rStyle w:val="Hyperlink"/>
@@ -97,493 +718,8 @@
           <w:t>http://bit.ly/YcUY4g</w:t>
         </w:r>
       </w:hyperlink>
-    </w:p>
-    <w:p>
-      <w:pPr>
-        <w:pStyle w:val="Heading1"/>
-      </w:pPr>
-      <w:r>
-        <w:t>Motivation</w:t>
-      </w:r>
-    </w:p>
-    <w:p>
-      <w:r>
-        <w:t xml:space="preserve">Given a 3D mesh, one could want to be able to compute distance on the mesh. </w:t>
-      </w:r>
-      <w:r>
-        <w:t>One simple application for this algorithm would be to colour the mesh according to the distance to a certain point.</w:t>
-      </w:r>
-      <w:r>
-        <w:t xml:space="preserve"> </w:t>
-      </w:r>
-    </w:p>
-    <w:p>
-      <w:pPr>
-        <w:pStyle w:val="Heading2"/>
-      </w:pPr>
-      <w:r>
-        <w:t>Existing method</w:t>
-      </w:r>
-      <w:r>
-        <w:t>s</w:t>
-      </w:r>
-      <w:r>
-        <w:t xml:space="preserve"> and limitations</w:t>
-      </w:r>
-    </w:p>
-    <w:p>
-      <w:r>
-        <w:t xml:space="preserve">We could easily approximate </w:t>
-      </w:r>
-      <w:r>
-        <w:t xml:space="preserve">the </w:t>
-      </w:r>
-      <w:r>
-        <w:t xml:space="preserve">distance between two points by limiting ourselves to </w:t>
-      </w:r>
-      <w:r>
-        <w:t xml:space="preserve">following its </w:t>
-      </w:r>
-      <w:r>
-        <w:t>edges</w:t>
-      </w:r>
-      <w:r>
-        <w:t xml:space="preserve">, using </w:t>
-      </w:r>
-      <w:proofErr w:type="spellStart"/>
-      <w:r>
-        <w:t>Dijks</w:t>
-      </w:r>
-      <w:r>
-        <w:t>tra</w:t>
-      </w:r>
-      <w:proofErr w:type="spellEnd"/>
-      <w:r>
-        <w:t xml:space="preserve"> algorithm</w:t>
-      </w:r>
-      <w:r>
-        <w:t xml:space="preserve">. </w:t>
-      </w:r>
-      <w:r>
-        <w:t>T</w:t>
-      </w:r>
-      <w:r>
-        <w:t xml:space="preserve">he shortest path between two given points would </w:t>
-      </w:r>
-      <w:r>
-        <w:t xml:space="preserve">then </w:t>
-      </w:r>
-      <w:r>
-        <w:t>ma</w:t>
-      </w:r>
-      <w:r>
-        <w:t>inly consist of a walk along the</w:t>
-      </w:r>
-      <w:r>
-        <w:t xml:space="preserve"> edge</w:t>
-      </w:r>
-      <w:r>
-        <w:t>s</w:t>
-      </w:r>
-      <w:r>
-        <w:t xml:space="preserve"> of the mesh. This approximation might hold for graph</w:t>
-      </w:r>
-      <w:r>
-        <w:t>s</w:t>
-      </w:r>
-      <w:r>
-        <w:t xml:space="preserve"> that are sufficiently tight and regular, but the error </w:t>
-      </w:r>
-      <w:r>
-        <w:t>on the results obtained with this method can be</w:t>
-      </w:r>
-      <w:r>
-        <w:t xml:space="preserve"> arbitrary high if the mesh or the points are </w:t>
-      </w:r>
-      <w:r>
-        <w:t>not well</w:t>
-      </w:r>
-      <w:r>
-        <w:t xml:space="preserve"> chosen.</w:t>
-      </w:r>
-    </w:p>
-    <w:p>
-      <w:pPr>
-        <w:pStyle w:val="Heading2"/>
-      </w:pPr>
-      <w:r>
-        <w:t>Exact computation of geodesic distance</w:t>
-      </w:r>
-    </w:p>
-    <w:p>
-      <w:r>
-        <w:t xml:space="preserve">Even if </w:t>
-      </w:r>
-      <w:proofErr w:type="spellStart"/>
-      <w:r>
-        <w:t>D</w:t>
-      </w:r>
-      <w:r>
-        <w:t>i</w:t>
-      </w:r>
-      <w:r>
-        <w:t>jks</w:t>
-      </w:r>
-      <w:r>
-        <w:t>tra’s</w:t>
-      </w:r>
-      <w:proofErr w:type="spellEnd"/>
-      <w:r>
-        <w:t xml:space="preserve"> method is not adapted to the problem we are trying to tackle, w</w:t>
-      </w:r>
-      <w:r>
-        <w:t xml:space="preserve">e can use the same paradigm to compute the exact geodesic </w:t>
-      </w:r>
-      <w:proofErr w:type="gramStart"/>
-      <w:r>
-        <w:t>distance :</w:t>
-      </w:r>
-      <w:proofErr w:type="gramEnd"/>
-      <w:r>
-        <w:t xml:space="preserve"> propagating information step by step, keeping at any given point in time the optimal information, and stopping when there is no information left to propagate.</w:t>
-      </w:r>
-    </w:p>
-    <w:p>
-      <w:r>
-        <w:t xml:space="preserve">In this case, the information is a “window” on </w:t>
-      </w:r>
-      <w:r>
-        <w:t>an edge h. This window</w:t>
-      </w:r>
-      <w:r>
-        <w:t xml:space="preserve"> describes a way of reaching a subset of h from a point S called the source or the pseudo-source.</w:t>
-      </w:r>
-      <w:r>
-        <w:t xml:space="preserve"> Furthermore, the window can be reached from S using only straight lines in the planar unfolding</w:t>
-      </w:r>
-      <w:r>
-        <w:t xml:space="preserve"> of the faces that lie between S</w:t>
-      </w:r>
-      <w:r>
-        <w:t xml:space="preserve"> and the edge.</w:t>
-      </w:r>
-      <w:r>
-        <w:t xml:space="preserve"> </w:t>
-      </w:r>
-      <w:r>
-        <w:t>On one window, the distance to point S on the mesh is completely known, and if we know the distance from S to the starting point, we can derive the distance field over the window through S.</w:t>
-      </w:r>
-    </w:p>
-    <w:p>
-      <w:r>
-        <w:t xml:space="preserve">In a </w:t>
-      </w:r>
-      <w:proofErr w:type="spellStart"/>
-      <w:r>
-        <w:t>D</w:t>
-      </w:r>
-      <w:r>
-        <w:t>i</w:t>
-      </w:r>
-      <w:r>
-        <w:t>j</w:t>
-      </w:r>
-      <w:r>
-        <w:t>kstra</w:t>
-      </w:r>
-      <w:proofErr w:type="spellEnd"/>
-      <w:r>
-        <w:t xml:space="preserve">-like manner, we would now like to propagate this information to edges that are across </w:t>
-      </w:r>
-      <w:r>
-        <w:t>a new adjacent</w:t>
-      </w:r>
-      <w:r>
-        <w:t xml:space="preserve"> face.</w:t>
-      </w:r>
-      <w:r>
-        <w:t xml:space="preserve"> </w:t>
-      </w:r>
-      <w:r>
-        <w:t xml:space="preserve">We can do this </w:t>
-      </w:r>
-      <w:r>
-        <w:t>by adding the new face to the planar unfolding, then drawing straight lines from S through the window. This will define a certain number of new windows on which the distance field through S is known.</w:t>
-      </w:r>
-    </w:p>
-    <w:p>
-      <w:r>
-        <w:t xml:space="preserve">However, the new windows might intersect with existing windows that were already here. We then need to </w:t>
-      </w:r>
-      <w:r>
-        <w:t>merge the existing windows and the new window so as to keep only the minimum distance to the starting point.</w:t>
-      </w:r>
-      <w:r>
-        <w:t xml:space="preserve"> We can then carry on propagating the resulting new windows.</w:t>
-      </w:r>
-    </w:p>
-    <w:p>
-      <w:r>
-        <w:t>We will continue this propagation-merge loop until no more windows are left to propagate. Barring any unreachable points, the distance field should then be known over the entire mesh.</w:t>
-      </w:r>
-    </w:p>
-    <w:p>
-      <w:r>
-        <w:t xml:space="preserve">If the method is pretty simple in theory, there are a few problems that </w:t>
-      </w:r>
-      <w:r>
-        <w:t>arise</w:t>
-      </w:r>
-      <w:r>
-        <w:t xml:space="preserve"> on edge cases. Propagating the windows is done according to a set of rules described in the </w:t>
-      </w:r>
-      <w:r>
-        <w:t>article, which</w:t>
-      </w:r>
-      <w:r>
-        <w:t xml:space="preserve"> we will explain in the second part. Merging was more loosely described, and we derived our own algorithm that did a correct, albeit not really </w:t>
-      </w:r>
-      <w:r>
-        <w:t>computationally</w:t>
-      </w:r>
-      <w:r>
-        <w:t xml:space="preserve"> efficient job.</w:t>
-      </w:r>
-    </w:p>
-    <w:p>
-      <w:pPr>
-        <w:pStyle w:val="Heading1"/>
-      </w:pPr>
-      <w:r>
-        <w:t>Our Implementation</w:t>
-      </w:r>
-    </w:p>
-    <w:p>
-      <w:pPr>
-        <w:pStyle w:val="Heading2"/>
-      </w:pPr>
-      <w:r>
-        <w:t>Main Objective</w:t>
-      </w:r>
-    </w:p>
-    <w:p>
-      <w:r>
-        <w:lastRenderedPageBreak/>
-        <w:t xml:space="preserve">Even if the implementation of the algorithm described in the paper provided is a goal in itself, we wanted to go a little further by </w:t>
-      </w:r>
-      <w:r>
-        <w:t>providing a nice way to visualize the information we computed</w:t>
-      </w:r>
       <w:r>
         <w:t>.</w:t>
-      </w:r>
-      <w:r>
-        <w:t xml:space="preserve"> </w:t>
-      </w:r>
-      <w:r>
-        <w:t>This information is represented using colo</w:t>
-      </w:r>
-      <w:r>
-        <w:t>u</w:t>
-      </w:r>
-      <w:r>
-        <w:t xml:space="preserve">rs on the </w:t>
-      </w:r>
-      <w:r>
-        <w:t>mesh</w:t>
-      </w:r>
-      <w:r>
-        <w:t xml:space="preserve">. We take advantage of the exact nature of the algorithm using subdivision to represent the information on a much more detailed level that what could be achieved with an approximate </w:t>
-      </w:r>
-      <w:proofErr w:type="spellStart"/>
-      <w:r>
-        <w:t>Djikstra</w:t>
-      </w:r>
-      <w:proofErr w:type="spellEnd"/>
-      <w:r>
-        <w:t xml:space="preserve"> algorithm on the initial mesh.</w:t>
-      </w:r>
-    </w:p>
-    <w:p>
-      <w:pPr>
-        <w:pStyle w:val="Heading2"/>
-      </w:pPr>
-      <w:r>
-        <w:t>Data Structure</w:t>
-      </w:r>
-    </w:p>
-    <w:p>
-      <w:r>
-        <w:t xml:space="preserve">We chose to use the </w:t>
-      </w:r>
-      <w:proofErr w:type="spellStart"/>
-      <w:r>
-        <w:t>halfedge</w:t>
-      </w:r>
-      <w:proofErr w:type="spellEnd"/>
-      <w:r>
-        <w:t xml:space="preserve"> representation of graphs. This allows us to </w:t>
-      </w:r>
-      <w:r>
-        <w:t xml:space="preserve">achieve balance between the size of the object we’re manipulating and the ease with which we can </w:t>
-      </w:r>
-      <w:r>
-        <w:t>go through</w:t>
-      </w:r>
-      <w:r>
-        <w:t xml:space="preserve"> the graph.</w:t>
-      </w:r>
-    </w:p>
-    <w:p>
-      <w:r>
-        <w:t>The only extensive custom dat</w:t>
-      </w:r>
-      <w:r>
-        <w:t>a structure we’re implementing is</w:t>
-      </w:r>
-      <w:r>
-        <w:t xml:space="preserve"> the window we described in the first paragraph. A window is an object that can locally describe the distance field, and possesses method to be able to propagate itself along neighbouring edges.</w:t>
-      </w:r>
-    </w:p>
-    <w:p>
-      <w:pPr>
-        <w:pStyle w:val="Heading2"/>
-      </w:pPr>
-      <w:r>
-        <w:t>Propagation</w:t>
-      </w:r>
-    </w:p>
-    <w:p>
-      <w:r>
-        <w:t>Given a window, we first need to be able to propagate it along the neighbouring edge</w:t>
-      </w:r>
-      <w:r>
-        <w:t>s</w:t>
-      </w:r>
-      <w:r>
-        <w:t xml:space="preserve">. </w:t>
-      </w:r>
-      <w:r>
-        <w:t>We identified 6 main cases and a few sub-cases leading to different results.</w:t>
-      </w:r>
-    </w:p>
-    <w:p>
-      <w:r>
-        <w:t>In order to distinguish between those cases, we will introduce a few notations. Given a window (B0, B1) on an edge h</w:t>
-      </w:r>
-      <w:r>
-        <w:t>, we call P0 and P1 the extremities of h</w:t>
-      </w:r>
-      <w:r>
-        <w:t xml:space="preserve">, </w:t>
-      </w:r>
-      <w:r>
-        <w:t xml:space="preserve">P2 the last vertex of the face </w:t>
-      </w:r>
-      <w:r>
-        <w:t xml:space="preserve">and S </w:t>
-      </w:r>
-      <w:r>
-        <w:t>the source associated to the window. W</w:t>
-      </w:r>
-      <w:r>
-        <w:t xml:space="preserve">e can </w:t>
-      </w:r>
-      <w:r>
-        <w:t xml:space="preserve">then </w:t>
-      </w:r>
-      <w:r>
-        <w:t xml:space="preserve">identify </w:t>
-      </w:r>
-      <w:r>
-        <w:t>4 noticeable points at</w:t>
-      </w:r>
-      <w:r>
-        <w:t xml:space="preserve"> the inters</w:t>
-      </w:r>
-      <w:r>
-        <w:t xml:space="preserve">ection between 4 pairs on lines: </w:t>
-      </w:r>
-      <w:proofErr w:type="gramStart"/>
-      <w:r>
-        <w:t>M0(</w:t>
-      </w:r>
-      <w:proofErr w:type="gramEnd"/>
-      <w:r>
-        <w:t>S-B0, P0-P</w:t>
-      </w:r>
-      <w:r>
-        <w:t>2</w:t>
-      </w:r>
-      <w:r>
-        <w:t>), M1(S-B1, P0-P2), M2(S-B0, P1-P</w:t>
-      </w:r>
-      <w:r>
-        <w:t>2</w:t>
-      </w:r>
-      <w:r>
-        <w:t>) and M3(S-B1, P1-P</w:t>
-      </w:r>
-      <w:r>
-        <w:t>2</w:t>
-      </w:r>
-      <w:r>
-        <w:t>).</w:t>
-      </w:r>
-      <w:r>
-        <w:t xml:space="preserve"> </w:t>
-      </w:r>
-    </w:p>
-    <w:p>
-      <w:r>
-        <w:t xml:space="preserve">We then define </w:t>
-      </w:r>
-      <w:r>
-        <w:t>one of those intersection</w:t>
-      </w:r>
-      <w:r>
-        <w:t xml:space="preserve"> point</w:t>
-      </w:r>
-      <w:r>
-        <w:t>s</w:t>
-      </w:r>
-      <w:r>
-        <w:t xml:space="preserve"> as </w:t>
-      </w:r>
-      <w:r>
-        <w:rPr>
-          <w:i/>
-        </w:rPr>
-        <w:t>valid</w:t>
-      </w:r>
-      <w:r>
-        <w:t xml:space="preserve"> if </w:t>
-      </w:r>
-      <w:r>
-        <w:t>it lies</w:t>
-      </w:r>
-      <w:r>
-        <w:t xml:space="preserve"> on one on the triangle edge. </w:t>
-      </w:r>
-      <w:r>
-        <w:t xml:space="preserve">Knowing which point is valid and which is not allows </w:t>
-      </w:r>
-      <w:r>
-        <w:t xml:space="preserve">us </w:t>
-      </w:r>
-      <w:r>
-        <w:t xml:space="preserve">to distinguish between the various </w:t>
-      </w:r>
-      <w:proofErr w:type="gramStart"/>
-      <w:r>
-        <w:t>case</w:t>
-      </w:r>
-      <w:proofErr w:type="gramEnd"/>
-      <w:r>
-        <w:t xml:space="preserve"> we have to consider</w:t>
-      </w:r>
-      <w:r>
-        <w:t xml:space="preserve"> (except case 0, which has to be tested first because otherwise considering intersection points makes no sense).</w:t>
       </w:r>
     </w:p>
     <w:p>
@@ -637,7 +773,19 @@
         <w:rPr>
           <w:rFonts w:ascii="Cambria" w:hAnsi="Cambria"/>
         </w:rPr>
-        <w:t xml:space="preserve">If an extremity P of a window is also an extremity of the edge, then it can be a saddle point: after normally adding a new window (scope on the opposing edge reached from the source through the propagated window), we create new windows covering the rest of the neighbouring edges, with P as a pseudo-source. </w:t>
+        <w:t>If an extremity P of a window is also an extremity of the edge, then it can be a saddle point: afte</w:t>
+      </w:r>
+      <w:r>
+        <w:rPr>
+          <w:rFonts w:ascii="Cambria" w:hAnsi="Cambria"/>
+        </w:rPr>
+        <w:t>r normally adding a new window on the opposite edge</w:t>
+      </w:r>
+      <w:r>
+        <w:rPr>
+          <w:rFonts w:ascii="Cambria" w:hAnsi="Cambria"/>
+        </w:rPr>
+        <w:t xml:space="preserve">, we create new windows covering the rest of the neighbouring edges, with P as a pseudo-source. </w:t>
       </w:r>
     </w:p>
     <w:p>
@@ -1198,6 +1346,74 @@
       </w:r>
     </w:p>
     <w:p>
+      <w:r>
+        <w:rPr>
+          <w:noProof/>
+          <w:lang w:val="en-US"/>
+        </w:rPr>
+        <w:drawing>
+          <wp:anchor distT="0" distB="0" distL="114300" distR="114300" simplePos="0" relativeHeight="251660288" behindDoc="0" locked="0" layoutInCell="1" allowOverlap="1" wp14:anchorId="2C8732AD" wp14:editId="3F4D4D5D">
+            <wp:simplePos x="0" y="0"/>
+            <wp:positionH relativeFrom="column">
+              <wp:posOffset>0</wp:posOffset>
+            </wp:positionH>
+            <wp:positionV relativeFrom="paragraph">
+              <wp:posOffset>85725</wp:posOffset>
+            </wp:positionV>
+            <wp:extent cx="2682875" cy="2140585"/>
+            <wp:effectExtent l="0" t="0" r="9525" b="0"/>
+            <wp:wrapSquare wrapText="bothSides"/>
+            <wp:docPr id="3" name="Picture 3" descr="Macintosh HD:Users:jean:Dropbox:1_CURRENT:INF555:INF555_Project:Pictures:Examples:tetra_7.tiff"/>
+            <wp:cNvGraphicFramePr>
+              <a:graphicFrameLocks xmlns:a="http://schemas.openxmlformats.org/drawingml/2006/main" noChangeAspect="1"/>
+            </wp:cNvGraphicFramePr>
+            <a:graphic xmlns:a="http://schemas.openxmlformats.org/drawingml/2006/main">
+              <a:graphicData uri="http://schemas.openxmlformats.org/drawingml/2006/picture">
+                <pic:pic xmlns:pic="http://schemas.openxmlformats.org/drawingml/2006/picture">
+                  <pic:nvPicPr>
+                    <pic:cNvPr id="0" name="Picture 3" descr="Macintosh HD:Users:jean:Dropbox:1_CURRENT:INF555:INF555_Project:Pictures:Examples:tetra_7.tiff"/>
+                    <pic:cNvPicPr>
+                      <a:picLocks noChangeAspect="1" noChangeArrowheads="1"/>
+                    </pic:cNvPicPr>
+                  </pic:nvPicPr>
+                  <pic:blipFill>
+                    <a:blip r:embed="rId11">
+                      <a:extLst>
+                        <a:ext uri="{28A0092B-C50C-407E-A947-70E740481C1C}">
+                          <a14:useLocalDpi xmlns:a14="http://schemas.microsoft.com/office/drawing/2010/main" val="0"/>
+                        </a:ext>
+                      </a:extLst>
+                    </a:blip>
+                    <a:srcRect/>
+                    <a:stretch>
+                      <a:fillRect/>
+                    </a:stretch>
+                  </pic:blipFill>
+                  <pic:spPr bwMode="auto">
+                    <a:xfrm>
+                      <a:off x="0" y="0"/>
+                      <a:ext cx="2682875" cy="2140585"/>
+                    </a:xfrm>
+                    <a:prstGeom prst="rect">
+                      <a:avLst/>
+                    </a:prstGeom>
+                    <a:noFill/>
+                    <a:ln>
+                      <a:noFill/>
+                    </a:ln>
+                  </pic:spPr>
+                </pic:pic>
+              </a:graphicData>
+            </a:graphic>
+            <wp14:sizeRelH relativeFrom="page">
+              <wp14:pctWidth>0</wp14:pctWidth>
+            </wp14:sizeRelH>
+            <wp14:sizeRelV relativeFrom="page">
+              <wp14:pctHeight>0</wp14:pctHeight>
+            </wp14:sizeRelV>
+          </wp:anchor>
+        </w:drawing>
+      </w:r>
       <w:r>
         <w:t xml:space="preserve">However, this method of representation doesn’t really reflect the work we </w:t>
       </w:r>
@@ -1308,7 +1524,7 @@
                     </pic:cNvPicPr>
                   </pic:nvPicPr>
                   <pic:blipFill>
-                    <a:blip r:embed="rId9">
+                    <a:blip r:embed="rId12">
                       <a:extLst>
                         <a:ext uri="{28A0092B-C50C-407E-A947-70E740481C1C}">
                           <a14:useLocalDpi xmlns:a14="http://schemas.microsoft.com/office/drawing/2010/main" val="0"/>
@@ -1346,7 +1562,13 @@
         </w:drawing>
       </w:r>
       <w:r>
-        <w:t>It is interesting to notice that once we have computed the distance field, we can subdivide our algorithm without having to compute additional distance information.</w:t>
+        <w:t xml:space="preserve">It is interesting to notice that once we have computed the distance field, we can subdivide our </w:t>
+      </w:r>
+      <w:r>
+        <w:t>polygon</w:t>
+      </w:r>
+      <w:r>
+        <w:t xml:space="preserve"> without having to compute additional distance information.</w:t>
       </w:r>
     </w:p>
     <w:p>
@@ -1525,6 +1747,8 @@
       <w:r>
         <w:t>ments.</w:t>
       </w:r>
+      <w:bookmarkStart w:id="0" w:name="_GoBack"/>
+      <w:bookmarkEnd w:id="0"/>
     </w:p>
     <w:sectPr>
       <w:pgSz w:w="11900" w:h="16840"/>
@@ -1545,6 +1769,7 @@
     <w:lvl w:ilvl="0">
       <w:start w:val="1"/>
       <w:numFmt w:val="upperRoman"/>
+      <w:pStyle w:val="Heading1"/>
       <w:lvlText w:val="%1."/>
       <w:lvlJc w:val="left"/>
       <w:pPr>
@@ -1554,6 +1779,7 @@
     <w:lvl w:ilvl="1">
       <w:start w:val="1"/>
       <w:numFmt w:val="upperLetter"/>
+      <w:pStyle w:val="Heading2"/>
       <w:lvlText w:val="%2."/>
       <w:lvlJc w:val="left"/>
       <w:pPr>
@@ -1563,6 +1789,7 @@
     <w:lvl w:ilvl="2">
       <w:start w:val="1"/>
       <w:numFmt w:val="decimal"/>
+      <w:pStyle w:val="Heading3"/>
       <w:lvlText w:val="%3."/>
       <w:lvlJc w:val="left"/>
       <w:pPr>
@@ -1572,6 +1799,7 @@
     <w:lvl w:ilvl="3">
       <w:start w:val="1"/>
       <w:numFmt w:val="lowerLetter"/>
+      <w:pStyle w:val="Heading4"/>
       <w:lvlText w:val="%4)"/>
       <w:lvlJc w:val="left"/>
       <w:pPr>
@@ -1581,6 +1809,7 @@
     <w:lvl w:ilvl="4">
       <w:start w:val="1"/>
       <w:numFmt w:val="decimal"/>
+      <w:pStyle w:val="Heading5"/>
       <w:lvlText w:val="(%5)"/>
       <w:lvlJc w:val="left"/>
       <w:pPr>
@@ -1590,6 +1819,7 @@
     <w:lvl w:ilvl="5">
       <w:start w:val="1"/>
       <w:numFmt w:val="lowerLetter"/>
+      <w:pStyle w:val="Heading6"/>
       <w:lvlText w:val="(%6)"/>
       <w:lvlJc w:val="left"/>
       <w:pPr>
@@ -1599,6 +1829,7 @@
     <w:lvl w:ilvl="6">
       <w:start w:val="1"/>
       <w:numFmt w:val="lowerRoman"/>
+      <w:pStyle w:val="Heading7"/>
       <w:lvlText w:val="(%7)"/>
       <w:lvlJc w:val="left"/>
       <w:pPr>
@@ -1608,6 +1839,7 @@
     <w:lvl w:ilvl="7">
       <w:start w:val="1"/>
       <w:numFmt w:val="lowerLetter"/>
+      <w:pStyle w:val="Heading8"/>
       <w:lvlText w:val="(%8)"/>
       <w:lvlJc w:val="left"/>
       <w:pPr>
@@ -1617,6 +1849,7 @@
     <w:lvl w:ilvl="8">
       <w:start w:val="1"/>
       <w:numFmt w:val="lowerRoman"/>
+      <w:pStyle w:val="Heading9"/>
       <w:lvlText w:val="(%9)"/>
       <w:lvlJc w:val="left"/>
       <w:pPr>
@@ -1908,7 +2141,10 @@
   <w:style w:type="paragraph" w:default="1" w:styleId="Normal">
     <w:name w:val="Normal"/>
     <w:qFormat/>
-    <w:rsid w:val="009F3EC6"/>
+    <w:rsid w:val="00225CB5"/>
+    <w:pPr>
+      <w:spacing w:after="80"/>
+    </w:pPr>
   </w:style>
   <w:style w:type="paragraph" w:styleId="Heading1">
     <w:name w:val="heading 1"/>
@@ -1921,6 +2157,9 @@
     <w:pPr>
       <w:keepNext/>
       <w:keepLines/>
+      <w:numPr>
+        <w:numId w:val="3"/>
+      </w:numPr>
       <w:spacing w:before="480" w:after="0"/>
       <w:outlineLvl w:val="0"/>
     </w:pPr>
@@ -1945,6 +2184,10 @@
     <w:pPr>
       <w:keepNext/>
       <w:keepLines/>
+      <w:numPr>
+        <w:ilvl w:val="1"/>
+        <w:numId w:val="3"/>
+      </w:numPr>
       <w:spacing w:before="200" w:after="0"/>
       <w:outlineLvl w:val="1"/>
     </w:pPr>
@@ -1969,6 +2212,10 @@
     <w:pPr>
       <w:keepNext/>
       <w:keepLines/>
+      <w:numPr>
+        <w:ilvl w:val="2"/>
+        <w:numId w:val="3"/>
+      </w:numPr>
       <w:spacing w:before="200" w:after="0"/>
       <w:outlineLvl w:val="2"/>
     </w:pPr>
@@ -1991,6 +2238,10 @@
     <w:pPr>
       <w:keepNext/>
       <w:keepLines/>
+      <w:numPr>
+        <w:ilvl w:val="3"/>
+        <w:numId w:val="3"/>
+      </w:numPr>
       <w:spacing w:before="200" w:after="0"/>
       <w:outlineLvl w:val="3"/>
     </w:pPr>
@@ -2015,6 +2266,10 @@
     <w:pPr>
       <w:keepNext/>
       <w:keepLines/>
+      <w:numPr>
+        <w:ilvl w:val="4"/>
+        <w:numId w:val="3"/>
+      </w:numPr>
       <w:spacing w:before="200" w:after="0"/>
       <w:outlineLvl w:val="4"/>
     </w:pPr>
@@ -2036,6 +2291,10 @@
     <w:pPr>
       <w:keepNext/>
       <w:keepLines/>
+      <w:numPr>
+        <w:ilvl w:val="5"/>
+        <w:numId w:val="3"/>
+      </w:numPr>
       <w:spacing w:before="200" w:after="0"/>
       <w:outlineLvl w:val="5"/>
     </w:pPr>
@@ -2059,6 +2318,10 @@
     <w:pPr>
       <w:keepNext/>
       <w:keepLines/>
+      <w:numPr>
+        <w:ilvl w:val="6"/>
+        <w:numId w:val="3"/>
+      </w:numPr>
       <w:spacing w:before="200" w:after="0"/>
       <w:outlineLvl w:val="6"/>
     </w:pPr>
@@ -2082,6 +2345,10 @@
     <w:pPr>
       <w:keepNext/>
       <w:keepLines/>
+      <w:numPr>
+        <w:ilvl w:val="7"/>
+        <w:numId w:val="3"/>
+      </w:numPr>
       <w:spacing w:before="200" w:after="0"/>
       <w:outlineLvl w:val="7"/>
     </w:pPr>
@@ -2105,6 +2372,10 @@
     <w:pPr>
       <w:keepNext/>
       <w:keepLines/>
+      <w:numPr>
+        <w:ilvl w:val="8"/>
+        <w:numId w:val="3"/>
+      </w:numPr>
       <w:spacing w:before="200" w:after="0"/>
       <w:outlineLvl w:val="8"/>
     </w:pPr>
@@ -2609,6 +2880,18 @@
       <w:color w:val="000000"/>
       <w:sz w:val="28"/>
       <w:szCs w:val="28"/>
+    </w:rPr>
+  </w:style>
+  <w:style w:type="character" w:styleId="FollowedHyperlink">
+    <w:name w:val="FollowedHyperlink"/>
+    <w:basedOn w:val="DefaultParagraphFont"/>
+    <w:uiPriority w:val="99"/>
+    <w:semiHidden/>
+    <w:unhideWhenUsed/>
+    <w:rsid w:val="00225CB5"/>
+    <w:rPr>
+      <w:color w:val="800080" w:themeColor="followedHyperlink"/>
+      <w:u w:val="single"/>
     </w:rPr>
   </w:style>
 </w:styles>
@@ -2773,7 +3056,10 @@
   <w:style w:type="paragraph" w:default="1" w:styleId="Normal">
     <w:name w:val="Normal"/>
     <w:qFormat/>
-    <w:rsid w:val="009F3EC6"/>
+    <w:rsid w:val="00225CB5"/>
+    <w:pPr>
+      <w:spacing w:after="80"/>
+    </w:pPr>
   </w:style>
   <w:style w:type="paragraph" w:styleId="Heading1">
     <w:name w:val="heading 1"/>
@@ -2786,6 +3072,9 @@
     <w:pPr>
       <w:keepNext/>
       <w:keepLines/>
+      <w:numPr>
+        <w:numId w:val="3"/>
+      </w:numPr>
       <w:spacing w:before="480" w:after="0"/>
       <w:outlineLvl w:val="0"/>
     </w:pPr>
@@ -2810,6 +3099,10 @@
     <w:pPr>
       <w:keepNext/>
       <w:keepLines/>
+      <w:numPr>
+        <w:ilvl w:val="1"/>
+        <w:numId w:val="3"/>
+      </w:numPr>
       <w:spacing w:before="200" w:after="0"/>
       <w:outlineLvl w:val="1"/>
     </w:pPr>
@@ -2834,6 +3127,10 @@
     <w:pPr>
       <w:keepNext/>
       <w:keepLines/>
+      <w:numPr>
+        <w:ilvl w:val="2"/>
+        <w:numId w:val="3"/>
+      </w:numPr>
       <w:spacing w:before="200" w:after="0"/>
       <w:outlineLvl w:val="2"/>
     </w:pPr>
@@ -2856,6 +3153,10 @@
     <w:pPr>
       <w:keepNext/>
       <w:keepLines/>
+      <w:numPr>
+        <w:ilvl w:val="3"/>
+        <w:numId w:val="3"/>
+      </w:numPr>
       <w:spacing w:before="200" w:after="0"/>
       <w:outlineLvl w:val="3"/>
     </w:pPr>
@@ -2880,6 +3181,10 @@
     <w:pPr>
       <w:keepNext/>
       <w:keepLines/>
+      <w:numPr>
+        <w:ilvl w:val="4"/>
+        <w:numId w:val="3"/>
+      </w:numPr>
       <w:spacing w:before="200" w:after="0"/>
       <w:outlineLvl w:val="4"/>
     </w:pPr>
@@ -2901,6 +3206,10 @@
     <w:pPr>
       <w:keepNext/>
       <w:keepLines/>
+      <w:numPr>
+        <w:ilvl w:val="5"/>
+        <w:numId w:val="3"/>
+      </w:numPr>
       <w:spacing w:before="200" w:after="0"/>
       <w:outlineLvl w:val="5"/>
     </w:pPr>
@@ -2924,6 +3233,10 @@
     <w:pPr>
       <w:keepNext/>
       <w:keepLines/>
+      <w:numPr>
+        <w:ilvl w:val="6"/>
+        <w:numId w:val="3"/>
+      </w:numPr>
       <w:spacing w:before="200" w:after="0"/>
       <w:outlineLvl w:val="6"/>
     </w:pPr>
@@ -2947,6 +3260,10 @@
     <w:pPr>
       <w:keepNext/>
       <w:keepLines/>
+      <w:numPr>
+        <w:ilvl w:val="7"/>
+        <w:numId w:val="3"/>
+      </w:numPr>
       <w:spacing w:before="200" w:after="0"/>
       <w:outlineLvl w:val="7"/>
     </w:pPr>
@@ -2970,6 +3287,10 @@
     <w:pPr>
       <w:keepNext/>
       <w:keepLines/>
+      <w:numPr>
+        <w:ilvl w:val="8"/>
+        <w:numId w:val="3"/>
+      </w:numPr>
       <w:spacing w:before="200" w:after="0"/>
       <w:outlineLvl w:val="8"/>
     </w:pPr>
@@ -3474,6 +3795,18 @@
       <w:color w:val="000000"/>
       <w:sz w:val="28"/>
       <w:szCs w:val="28"/>
+    </w:rPr>
+  </w:style>
+  <w:style w:type="character" w:styleId="FollowedHyperlink">
+    <w:name w:val="FollowedHyperlink"/>
+    <w:basedOn w:val="DefaultParagraphFont"/>
+    <w:uiPriority w:val="99"/>
+    <w:semiHidden/>
+    <w:unhideWhenUsed/>
+    <w:rsid w:val="00225CB5"/>
+    <w:rPr>
+      <w:color w:val="800080" w:themeColor="followedHyperlink"/>
+      <w:u w:val="single"/>
     </w:rPr>
   </w:style>
 </w:styles>
@@ -3804,7 +4137,7 @@
 </file>
 
 <file path=customXml/itemProps1.xml><?xml version="1.0" encoding="utf-8"?>
-<ds:datastoreItem xmlns:ds="http://schemas.openxmlformats.org/officeDocument/2006/customXml" ds:itemID="{791739C4-3E0C-2D4D-9024-7A1EAC341FD4}">
+<ds:datastoreItem xmlns:ds="http://schemas.openxmlformats.org/officeDocument/2006/customXml" ds:itemID="{4B26BCD5-7FB8-C847-8263-6F929069BC8F}">
   <ds:schemaRefs>
     <ds:schemaRef ds:uri="http://schemas.openxmlformats.org/officeDocument/2006/bibliography"/>
   </ds:schemaRefs>

</xml_diff>